<commit_message>
Changes made on Laravel docx and resolved old blog errors like- select2 and navigation
</commit_message>
<xml_diff>
--- a/Laravel commands.docx
+++ b/Laravel commands.docx
@@ -288,13 +288,13 @@
       <w:pPr>
         <w:pStyle w:val="8"/>
         <w:rPr>
-          <w:rStyle w:val="10"/>
+          <w:rStyle w:val="13"/>
           <w:u w:val="single"/>
         </w:rPr>
       </w:pPr>
       <w:r>
         <w:rPr>
-          <w:rStyle w:val="10"/>
+          <w:rStyle w:val="13"/>
           <w:u w:val="single"/>
         </w:rPr>
         <w:t>Making New Controller in Laravel:-</w:t>
@@ -546,7 +546,7 @@
     </w:p>
     <w:p>
       <w:pPr>
-        <w:pStyle w:val="12"/>
+        <w:pStyle w:val="15"/>
         <w:numPr>
           <w:numId w:val="0"/>
         </w:numPr>
@@ -565,7 +565,7 @@
     </w:p>
     <w:p>
       <w:pPr>
-        <w:pStyle w:val="12"/>
+        <w:pStyle w:val="15"/>
         <w:rPr>
           <w:sz w:val="24"/>
           <w:szCs w:val="22"/>
@@ -581,16 +581,16 @@
     </w:p>
     <w:p>
       <w:pPr>
-        <w:pStyle w:val="12"/>
-        <w:rPr>
-          <w:sz w:val="24"/>
-          <w:szCs w:val="22"/>
-        </w:rPr>
-      </w:pPr>
-    </w:p>
-    <w:p>
-      <w:pPr>
-        <w:pStyle w:val="12"/>
+        <w:pStyle w:val="15"/>
+        <w:rPr>
+          <w:sz w:val="24"/>
+          <w:szCs w:val="22"/>
+        </w:rPr>
+      </w:pPr>
+    </w:p>
+    <w:p>
+      <w:pPr>
+        <w:pStyle w:val="15"/>
         <w:numPr>
           <w:numId w:val="0"/>
         </w:numPr>
@@ -610,7 +610,7 @@
     </w:p>
     <w:p>
       <w:pPr>
-        <w:pStyle w:val="12"/>
+        <w:pStyle w:val="15"/>
         <w:rPr>
           <w:sz w:val="24"/>
           <w:szCs w:val="22"/>
@@ -626,16 +626,16 @@
     </w:p>
     <w:p>
       <w:pPr>
-        <w:pStyle w:val="12"/>
-        <w:rPr>
-          <w:sz w:val="24"/>
-          <w:szCs w:val="22"/>
-        </w:rPr>
-      </w:pPr>
-    </w:p>
-    <w:p>
-      <w:pPr>
-        <w:pStyle w:val="12"/>
+        <w:pStyle w:val="15"/>
+        <w:rPr>
+          <w:sz w:val="24"/>
+          <w:szCs w:val="22"/>
+        </w:rPr>
+      </w:pPr>
+    </w:p>
+    <w:p>
+      <w:pPr>
+        <w:pStyle w:val="15"/>
         <w:rPr>
           <w:sz w:val="24"/>
           <w:szCs w:val="18"/>
@@ -680,16 +680,16 @@
     </w:p>
     <w:p>
       <w:pPr>
-        <w:pStyle w:val="12"/>
-        <w:rPr>
-          <w:sz w:val="24"/>
-          <w:szCs w:val="22"/>
-        </w:rPr>
-      </w:pPr>
-    </w:p>
-    <w:p>
-      <w:pPr>
-        <w:pStyle w:val="12"/>
+        <w:pStyle w:val="15"/>
+        <w:rPr>
+          <w:sz w:val="24"/>
+          <w:szCs w:val="22"/>
+        </w:rPr>
+      </w:pPr>
+    </w:p>
+    <w:p>
+      <w:pPr>
+        <w:pStyle w:val="15"/>
         <w:numPr>
           <w:numId w:val="0"/>
         </w:numPr>
@@ -709,7 +709,7 @@
     </w:p>
     <w:p>
       <w:pPr>
-        <w:pStyle w:val="12"/>
+        <w:pStyle w:val="15"/>
         <w:rPr>
           <w:sz w:val="24"/>
           <w:szCs w:val="22"/>
@@ -725,7 +725,7 @@
     </w:p>
     <w:p>
       <w:pPr>
-        <w:pStyle w:val="12"/>
+        <w:pStyle w:val="15"/>
         <w:rPr>
           <w:sz w:val="24"/>
           <w:szCs w:val="22"/>
@@ -764,7 +764,7 @@
     </w:p>
     <w:p>
       <w:pPr>
-        <w:pStyle w:val="12"/>
+        <w:pStyle w:val="15"/>
         <w:numPr>
           <w:numId w:val="0"/>
         </w:numPr>
@@ -844,7 +844,7 @@
     </w:p>
     <w:p>
       <w:pPr>
-        <w:pStyle w:val="12"/>
+        <w:pStyle w:val="15"/>
         <w:numPr>
           <w:numId w:val="0"/>
         </w:numPr>
@@ -1007,7 +1007,7 @@
     </w:p>
     <w:p>
       <w:pPr>
-        <w:pStyle w:val="12"/>
+        <w:pStyle w:val="15"/>
         <w:numPr>
           <w:ilvl w:val="0"/>
           <w:numId w:val="2"/>
@@ -1031,7 +1031,7 @@
     </w:p>
     <w:p>
       <w:pPr>
-        <w:pStyle w:val="12"/>
+        <w:pStyle w:val="15"/>
         <w:ind w:left="2160"/>
         <w:rPr>
           <w:i/>
@@ -1052,7 +1052,7 @@
     </w:p>
     <w:p>
       <w:pPr>
-        <w:pStyle w:val="12"/>
+        <w:pStyle w:val="15"/>
         <w:numPr>
           <w:ilvl w:val="0"/>
           <w:numId w:val="2"/>
@@ -1103,7 +1103,7 @@
     </w:p>
     <w:p>
       <w:pPr>
-        <w:pStyle w:val="12"/>
+        <w:pStyle w:val="15"/>
         <w:ind w:left="1080"/>
         <w:rPr>
           <w:b/>
@@ -1128,7 +1128,7 @@
     </w:p>
     <w:p>
       <w:pPr>
-        <w:pStyle w:val="12"/>
+        <w:pStyle w:val="15"/>
         <w:ind w:left="1080"/>
         <w:rPr>
           <w:b/>
@@ -1175,7 +1175,7 @@
     </w:p>
     <w:p>
       <w:pPr>
-        <w:pStyle w:val="12"/>
+        <w:pStyle w:val="15"/>
         <w:ind w:left="1080"/>
         <w:rPr>
           <w:b/>
@@ -1222,7 +1222,7 @@
     </w:p>
     <w:p>
       <w:pPr>
-        <w:pStyle w:val="12"/>
+        <w:pStyle w:val="15"/>
         <w:ind w:left="1080"/>
         <w:rPr>
           <w:b/>
@@ -1236,7 +1236,7 @@
     </w:p>
     <w:p>
       <w:pPr>
-        <w:pStyle w:val="12"/>
+        <w:pStyle w:val="15"/>
         <w:ind w:left="1080"/>
         <w:rPr>
           <w:b/>
@@ -1288,22 +1288,542 @@
         <w:ind w:left="420" w:leftChars="0" w:hanging="420" w:firstLineChars="0"/>
       </w:pPr>
       <w:r>
-        <w:t>Single quotation in php and Laravel doesn’t do interpolation and does</w:t>
-      </w:r>
+        <w:t>Single quotation in php and Laravel doesn’t do interpolation and does not put the value of a variable inside it</w:t>
+      </w:r>
+    </w:p>
+    <w:p/>
+    <w:p>
+      <w:pPr>
+        <w:rPr>
+          <w:szCs w:val="22"/>
+        </w:rPr>
+      </w:pPr>
+      <w:r>
+        <w:rPr>
+          <w:szCs w:val="22"/>
+        </w:rPr>
+        <w:t xml:space="preserve">eg; </w:t>
+      </w:r>
+    </w:p>
+    <w:p>
+      <w:pPr>
+        <w:rPr>
+          <w:color w:val="000000" w:themeColor="text1"/>
+          <w:szCs w:val="22"/>
+          <w14:textFill>
+            <w14:solidFill>
+              <w14:schemeClr w14:val="tx1"/>
+            </w14:solidFill>
+          </w14:textFill>
+        </w:rPr>
+      </w:pPr>
+      <w:r>
+        <w:rPr>
+          <w:b/>
+          <w:color w:val="000000" w:themeColor="text1"/>
+          <w:szCs w:val="22"/>
+          <w14:textFill>
+            <w14:solidFill>
+              <w14:schemeClr w14:val="tx1"/>
+            </w14:solidFill>
+          </w14:textFill>
+        </w:rPr>
+        <w:t>@section('title', "| $post-&gt;title")</w:t>
+      </w:r>
+      <w:r>
+        <w:rPr>
+          <w:color w:val="000000" w:themeColor="text1"/>
+          <w:szCs w:val="22"/>
+          <w14:textFill>
+            <w14:solidFill>
+              <w14:schemeClr w14:val="tx1"/>
+            </w14:solidFill>
+          </w14:textFill>
+        </w:rPr>
+        <w:t xml:space="preserve"> will get us value of $post-&gt;title</w:t>
+      </w:r>
+    </w:p>
+    <w:p>
+      <w:pPr>
+        <w:rPr>
+          <w:color w:val="000000" w:themeColor="text1"/>
+          <w:szCs w:val="22"/>
+          <w14:textFill>
+            <w14:solidFill>
+              <w14:schemeClr w14:val="tx1"/>
+            </w14:solidFill>
+          </w14:textFill>
+        </w:rPr>
+      </w:pPr>
+      <w:r>
+        <w:rPr>
+          <w:b/>
+          <w:color w:val="000000" w:themeColor="text1"/>
+          <w:szCs w:val="22"/>
+          <w14:textFill>
+            <w14:solidFill>
+              <w14:schemeClr w14:val="tx1"/>
+            </w14:solidFill>
+          </w14:textFill>
+        </w:rPr>
+        <w:t>@section('title', ‘| $post-&gt;title’)</w:t>
+      </w:r>
+      <w:r>
+        <w:rPr>
+          <w:color w:val="000000" w:themeColor="text1"/>
+          <w:szCs w:val="22"/>
+          <w14:textFill>
+            <w14:solidFill>
+              <w14:schemeClr w14:val="tx1"/>
+            </w14:solidFill>
+          </w14:textFill>
+        </w:rPr>
+        <w:t xml:space="preserve"> will give us $post-&gt;title as it is but no value</w:t>
+      </w:r>
+    </w:p>
+    <w:p/>
+    <w:p/>
+    <w:p/>
+    <w:p/>
+    <w:p/>
+    <w:p>
+      <w:pPr>
+        <w:pStyle w:val="7"/>
+        <w:spacing w:before="150" w:after="300" w:line="480" w:lineRule="auto"/>
+        <w:textAlignment w:val="center"/>
+        <w:rPr>
+          <w:rStyle w:val="11"/>
+          <w:rFonts w:ascii="Consolas" w:hAnsi="Consolas" w:eastAsiaTheme="majorEastAsia"/>
+          <w:b/>
+          <w:bCs/>
+          <w:color w:val="000000"/>
+          <w:sz w:val="28"/>
+          <w:szCs w:val="28"/>
+          <w:highlight w:val="lightGray"/>
+        </w:rPr>
+      </w:pPr>
+      <w:r>
+        <w:rPr>
+          <w:rStyle w:val="11"/>
+          <w:rFonts w:ascii="Consolas" w:hAnsi="Consolas" w:eastAsiaTheme="majorEastAsia"/>
+          <w:b/>
+          <w:bCs/>
+          <w:color w:val="000000"/>
+          <w:sz w:val="28"/>
+          <w:szCs w:val="28"/>
+          <w:highlight w:val="lightGray"/>
+        </w:rPr>
+        <w:t>&gt;php artisan make</w:t>
+      </w:r>
+      <w:r>
+        <w:rPr>
+          <w:rStyle w:val="16"/>
+          <w:rFonts w:ascii="Consolas" w:hAnsi="Consolas" w:eastAsiaTheme="majorEastAsia"/>
+          <w:b/>
+          <w:bCs/>
+          <w:color w:val="999999"/>
+          <w:sz w:val="28"/>
+          <w:szCs w:val="28"/>
+          <w:highlight w:val="lightGray"/>
+        </w:rPr>
+        <w:t>:</w:t>
+      </w:r>
+      <w:r>
+        <w:rPr>
+          <w:rStyle w:val="11"/>
+          <w:rFonts w:ascii="Consolas" w:hAnsi="Consolas" w:eastAsiaTheme="majorEastAsia"/>
+          <w:b/>
+          <w:bCs/>
+          <w:color w:val="000000"/>
+          <w:sz w:val="28"/>
+          <w:szCs w:val="28"/>
+          <w:highlight w:val="lightGray"/>
+        </w:rPr>
+        <w:t>auth</w:t>
+      </w:r>
+    </w:p>
+    <w:p>
+      <w:pPr>
+        <w:rPr>
+          <w:highlight w:val="lightGray"/>
+        </w:rPr>
+      </w:pPr>
+      <w:r>
+        <w:rPr>
+          <w:rFonts w:ascii="Consolas" w:hAnsi="Consolas"/>
+          <w:b/>
+          <w:bCs/>
+          <w:color w:val="000000"/>
+          <w:sz w:val="28"/>
+          <w:szCs w:val="28"/>
+          <w:highlight w:val="lightGray"/>
+        </w:rPr>
+        <w:t xml:space="preserve">Command to create all the authentication routes in Laravel </w:t>
+      </w:r>
+    </w:p>
+    <w:p>
+      <w:pPr>
+        <w:rPr>
+          <w:sz w:val="24"/>
+          <w:szCs w:val="24"/>
+          <w:lang w:val="en-IN"/>
+        </w:rPr>
+      </w:pPr>
+    </w:p>
+    <w:p>
+      <w:pPr>
+        <w:rPr>
+          <w:sz w:val="24"/>
+          <w:szCs w:val="24"/>
+          <w:lang w:val="en-IN"/>
+        </w:rPr>
+      </w:pPr>
+    </w:p>
+    <w:p>
+      <w:pPr>
+        <w:rPr>
+          <w:sz w:val="24"/>
+          <w:szCs w:val="24"/>
+          <w:lang w:val="en-IN"/>
+        </w:rPr>
+      </w:pPr>
+    </w:p>
+    <w:p>
+      <w:pPr>
+        <w:pStyle w:val="17"/>
+        <w:rPr>
+          <w:b/>
+        </w:rPr>
+      </w:pPr>
+      <w:r>
+        <w:rPr>
+          <w:i/>
+        </w:rPr>
+        <w:t>***find the path in Laravel 5 for email format</w:t>
+      </w:r>
+    </w:p>
+    <w:p>
+      <w:pPr>
+        <w:rPr>
+          <w:sz w:val="24"/>
+          <w:szCs w:val="24"/>
+          <w:lang w:val="en-IN"/>
+        </w:rPr>
+      </w:pPr>
+    </w:p>
+    <w:p>
+      <w:pPr>
+        <w:rPr>
+          <w:sz w:val="24"/>
+          <w:szCs w:val="24"/>
+          <w:lang w:val="en-IN"/>
+        </w:rPr>
+      </w:pPr>
+    </w:p>
+    <w:p>
+      <w:pPr>
+        <w:rPr>
+          <w:sz w:val="24"/>
+          <w:szCs w:val="24"/>
+          <w:lang w:val="en-IN"/>
+        </w:rPr>
+      </w:pPr>
+    </w:p>
+    <w:p>
+      <w:pPr>
+        <w:pStyle w:val="18"/>
+        <w:rPr>
+          <w:rFonts w:ascii="Arial" w:hAnsi="Arial" w:cs="Arial"/>
+          <w:b w:val="0"/>
+          <w:bCs/>
+          <w:color w:val="525252"/>
+          <w:sz w:val="45"/>
+          <w:szCs w:val="45"/>
+        </w:rPr>
+      </w:pPr>
+      <w:r>
+        <w:fldChar w:fldCharType="begin"/>
+      </w:r>
+      <w:r>
+        <w:instrText xml:space="preserve"> HYPERLINK "https://laravel.com/docs/5.5/mail" \l "generating-mailables" </w:instrText>
+      </w:r>
+      <w:r>
+        <w:fldChar w:fldCharType="separate"/>
+      </w:r>
+      <w:r>
+        <w:rPr>
+          <w:rStyle w:val="12"/>
+          <w:rFonts w:ascii="Arial" w:hAnsi="Arial" w:cs="Arial"/>
+          <w:b w:val="0"/>
+          <w:bCs/>
+          <w:color w:val="525252"/>
+          <w:sz w:val="45"/>
+          <w:szCs w:val="45"/>
+          <w:u w:val="none"/>
+        </w:rPr>
+        <w:t>Generating Mailables</w:t>
+      </w:r>
+      <w:r>
+        <w:rPr>
+          <w:rStyle w:val="12"/>
+          <w:rFonts w:ascii="Arial" w:hAnsi="Arial" w:cs="Arial"/>
+          <w:b w:val="0"/>
+          <w:bCs/>
+          <w:color w:val="525252"/>
+          <w:sz w:val="45"/>
+          <w:szCs w:val="45"/>
+          <w:u w:val="none"/>
+        </w:rPr>
+        <w:fldChar w:fldCharType="end"/>
+      </w:r>
+      <w:r>
+        <w:rPr>
+          <w:rFonts w:ascii="Arial" w:hAnsi="Arial" w:cs="Arial"/>
+          <w:b w:val="0"/>
+          <w:bCs/>
+          <w:color w:val="525252"/>
+          <w:sz w:val="45"/>
+          <w:szCs w:val="45"/>
+        </w:rPr>
+        <w:t xml:space="preserve"> –</w:t>
+      </w:r>
+    </w:p>
+    <w:p>
+      <w:pPr>
+        <w:pStyle w:val="17"/>
+      </w:pPr>
+      <w:r>
+        <w:t>&gt;php artisan make:mail ContactForm</w:t>
+      </w:r>
+    </w:p>
+    <w:p>
+      <w:pPr>
+        <w:rPr>
+          <w:sz w:val="24"/>
+          <w:szCs w:val="24"/>
+          <w:lang w:val="en-IN"/>
+        </w:rPr>
+      </w:pPr>
+    </w:p>
+    <w:p>
+      <w:pPr>
+        <w:rPr>
+          <w:sz w:val="24"/>
+          <w:szCs w:val="24"/>
+          <w:lang w:val="en-IN"/>
+        </w:rPr>
+      </w:pPr>
+    </w:p>
+    <w:p>
+      <w:pPr>
+        <w:rPr>
+          <w:sz w:val="24"/>
+          <w:szCs w:val="24"/>
+          <w:lang w:val="en-IN"/>
+        </w:rPr>
+      </w:pPr>
+    </w:p>
+    <w:p>
+      <w:pPr>
+        <w:rPr>
+          <w:rFonts w:hint="default"/>
+          <w:lang w:val="en-IN"/>
+        </w:rPr>
+      </w:pPr>
+      <w:r>
+        <w:rPr>
+          <w:rFonts w:hint="default"/>
+          <w:lang w:val="en-IN"/>
+        </w:rPr>
+        <w:t xml:space="preserve">{{  }}    = use HTML special cars function of php, it converts HTML tags to </w:t>
+      </w:r>
+      <w:r>
+        <w:rPr>
+          <w:rFonts w:hint="default"/>
+          <w:lang w:val="en-IN"/>
+        </w:rPr>
+        <w:tab/>
+      </w:r>
+      <w:r>
+        <w:rPr>
+          <w:rFonts w:hint="default"/>
+          <w:lang w:val="en-IN"/>
+        </w:rPr>
+        <w:tab/>
+      </w:r>
+      <w:r>
+        <w:rPr>
+          <w:rFonts w:hint="default"/>
+          <w:lang w:val="en-IN"/>
+        </w:rPr>
+        <w:tab/>
+      </w:r>
+      <w:r>
+        <w:rPr>
+          <w:rFonts w:hint="default"/>
+          <w:lang w:val="en-IN"/>
+        </w:rPr>
+        <w:t xml:space="preserve">   unexucatable characters </w:t>
+      </w:r>
+    </w:p>
+    <w:p>
+      <w:pPr>
+        <w:rPr>
+          <w:rFonts w:hint="default"/>
+          <w:lang w:val="en-IN"/>
+        </w:rPr>
+      </w:pPr>
+      <w:r>
+        <w:rPr>
+          <w:rFonts w:hint="default"/>
+          <w:lang w:val="en-IN"/>
+        </w:rPr>
+        <w:t>{!! !!}  = execute the html code inside and displays output</w:t>
+      </w:r>
+    </w:p>
+    <w:p>
+      <w:pPr>
+        <w:rPr>
+          <w:b/>
+          <w:bCs/>
+          <w:sz w:val="24"/>
+          <w:szCs w:val="24"/>
+          <w:u w:val="single"/>
+          <w:lang w:val="en-IN"/>
+        </w:rPr>
+      </w:pPr>
+    </w:p>
+    <w:p>
+      <w:pPr>
+        <w:rPr>
+          <w:b/>
+          <w:bCs/>
+          <w:sz w:val="24"/>
+          <w:szCs w:val="24"/>
+          <w:u w:val="single"/>
+          <w:lang w:val="en-IN"/>
+        </w:rPr>
+      </w:pPr>
+    </w:p>
+    <w:p>
+      <w:pPr>
+        <w:rPr>
+          <w:b/>
+          <w:bCs/>
+          <w:sz w:val="24"/>
+          <w:szCs w:val="24"/>
+          <w:u w:val="single"/>
+          <w:lang w:val="en-IN"/>
+        </w:rPr>
+      </w:pPr>
+      <w:r>
+        <w:rPr>
+          <w:b/>
+          <w:bCs/>
+          <w:sz w:val="24"/>
+          <w:szCs w:val="24"/>
+          <w:u w:val="single"/>
+          <w:lang w:val="en-IN"/>
+        </w:rPr>
+        <w:t>Adding external libraries in Laravel</w:t>
+      </w:r>
+    </w:p>
+    <w:p>
+      <w:pPr>
+        <w:rPr>
+          <w:b/>
+          <w:bCs/>
+          <w:sz w:val="24"/>
+          <w:szCs w:val="24"/>
+          <w:u w:val="single"/>
+          <w:lang w:val="en-IN"/>
+        </w:rPr>
+      </w:pPr>
+    </w:p>
+    <w:p>
+      <w:pPr>
+        <w:rPr>
+          <w:b/>
+          <w:bCs/>
+          <w:sz w:val="24"/>
+          <w:szCs w:val="24"/>
+          <w:u w:val="single"/>
+          <w:lang w:val="en-IN"/>
+        </w:rPr>
+      </w:pPr>
+    </w:p>
+    <w:p>
+      <w:pPr>
+        <w:pStyle w:val="15"/>
+        <w:ind w:left="0" w:leftChars="0" w:firstLine="0" w:firstLineChars="0"/>
+        <w:rPr>
+          <w:rStyle w:val="13"/>
+          <w:rFonts w:hint="default"/>
+          <w:lang w:val="en-IN"/>
+        </w:rPr>
+      </w:pPr>
+      <w:r>
+        <w:rPr>
+          <w:rStyle w:val="13"/>
+          <w:rFonts w:hint="default"/>
+          <w:lang w:val="en-IN"/>
+        </w:rPr>
+        <w:t>&gt;composer require mews/purifier</w:t>
+      </w:r>
+    </w:p>
+    <w:p>
+      <w:pPr>
+        <w:rPr>
+          <w:b/>
+          <w:bCs/>
+          <w:sz w:val="24"/>
+          <w:szCs w:val="24"/>
+          <w:u w:val="single"/>
+          <w:lang w:val="en-IN"/>
+        </w:rPr>
+      </w:pPr>
+    </w:p>
+    <w:p>
+      <w:pPr>
+        <w:pStyle w:val="15"/>
+        <w:ind w:left="0" w:leftChars="0" w:firstLine="0" w:firstLineChars="0"/>
+        <w:rPr>
+          <w:rFonts w:ascii="SimSun" w:hAnsi="SimSun" w:eastAsia="SimSun" w:cs="SimSun"/>
+          <w:sz w:val="24"/>
+          <w:szCs w:val="24"/>
+        </w:rPr>
+      </w:pPr>
+      <w:r>
+        <w:rPr>
+          <w:rFonts w:ascii="SimSun" w:hAnsi="SimSun" w:eastAsia="SimSun" w:cs="SimSun"/>
+          <w:sz w:val="24"/>
+          <w:szCs w:val="24"/>
+          <w:lang w:val="en-IN"/>
+        </w:rPr>
+        <w:t xml:space="preserve">&gt;composer </w:t>
+      </w:r>
+      <w:r>
+        <w:rPr>
+          <w:rFonts w:ascii="SimSun" w:hAnsi="SimSun" w:eastAsia="SimSun" w:cs="SimSun"/>
+          <w:sz w:val="24"/>
+          <w:szCs w:val="24"/>
+        </w:rPr>
+        <w:t>require intervention/image</w:t>
+      </w:r>
+    </w:p>
+    <w:p>
+      <w:pPr>
+        <w:rPr>
+          <w:b/>
+          <w:bCs/>
+          <w:sz w:val="24"/>
+          <w:szCs w:val="24"/>
+          <w:u w:val="single"/>
+          <w:lang w:val="en-IN"/>
+        </w:rPr>
+      </w:pPr>
       <w:bookmarkStart w:id="0" w:name="_GoBack"/>
       <w:bookmarkEnd w:id="0"/>
-      <w:r>
-        <w:t xml:space="preserve"> not put the value of a variable inside it</w:t>
-      </w:r>
-    </w:p>
-    <w:p>
-      <w:pPr>
-        <w:rPr>
-          <w:sz w:val="24"/>
-          <w:szCs w:val="24"/>
-          <w:lang w:val="en-IN"/>
-        </w:rPr>
-      </w:pPr>
     </w:p>
     <w:sectPr>
       <w:pgSz w:w="11906" w:h="16838"/>
@@ -1624,7 +2144,7 @@
     <w:lsdException w:unhideWhenUsed="0" w:uiPriority="0" w:semiHidden="0" w:name="List Number 3"/>
     <w:lsdException w:unhideWhenUsed="0" w:uiPriority="0" w:semiHidden="0" w:name="List Number 4"/>
     <w:lsdException w:unhideWhenUsed="0" w:uiPriority="0" w:semiHidden="0" w:name="List Number 5"/>
-    <w:lsdException w:qFormat="1" w:unhideWhenUsed="0" w:uiPriority="0" w:semiHidden="0" w:name="Title"/>
+    <w:lsdException w:qFormat="1" w:unhideWhenUsed="0" w:uiPriority="10" w:semiHidden="0" w:name="Title"/>
     <w:lsdException w:unhideWhenUsed="0" w:uiPriority="0" w:semiHidden="0" w:name="Closing"/>
     <w:lsdException w:unhideWhenUsed="0" w:uiPriority="0" w:semiHidden="0" w:name="Signature"/>
     <w:lsdException w:unhideWhenUsed="0" w:uiPriority="0" w:name="Default Paragraph Font"/>
@@ -1647,7 +2167,7 @@
     <w:lsdException w:unhideWhenUsed="0" w:uiPriority="0" w:semiHidden="0" w:name="Body Text Indent 2"/>
     <w:lsdException w:unhideWhenUsed="0" w:uiPriority="0" w:semiHidden="0" w:name="Body Text Indent 3"/>
     <w:lsdException w:unhideWhenUsed="0" w:uiPriority="0" w:semiHidden="0" w:name="Block Text"/>
-    <w:lsdException w:unhideWhenUsed="0" w:uiPriority="0" w:semiHidden="0" w:name="Hyperlink"/>
+    <w:lsdException w:qFormat="1" w:uiPriority="99" w:semiHidden="0" w:name="Hyperlink"/>
     <w:lsdException w:unhideWhenUsed="0" w:uiPriority="0" w:semiHidden="0" w:name="FollowedHyperlink"/>
     <w:lsdException w:qFormat="1" w:unhideWhenUsed="0" w:uiPriority="22" w:semiHidden="0" w:name="Strong"/>
     <w:lsdException w:qFormat="1" w:unhideWhenUsed="0" w:uiPriority="0" w:semiHidden="0" w:name="Emphasis"/>
@@ -1658,7 +2178,7 @@
     <w:lsdException w:unhideWhenUsed="0" w:uiPriority="0" w:semiHidden="0" w:name="HTML Acronym"/>
     <w:lsdException w:unhideWhenUsed="0" w:uiPriority="0" w:semiHidden="0" w:name="HTML Address"/>
     <w:lsdException w:unhideWhenUsed="0" w:uiPriority="0" w:semiHidden="0" w:name="HTML Cite"/>
-    <w:lsdException w:unhideWhenUsed="0" w:uiPriority="0" w:semiHidden="0" w:name="HTML Code"/>
+    <w:lsdException w:qFormat="1" w:uiPriority="99" w:semiHidden="0" w:name="HTML Code"/>
     <w:lsdException w:unhideWhenUsed="0" w:uiPriority="0" w:semiHidden="0" w:name="HTML Definition"/>
     <w:lsdException w:unhideWhenUsed="0" w:uiPriority="0" w:semiHidden="0" w:name="HTML Keyboard"/>
     <w:lsdException w:qFormat="1" w:uiPriority="99" w:semiHidden="0" w:name="HTML Preformatted"/>
@@ -1712,6 +2232,7 @@
     <w:lsdException w:unhideWhenUsed="0" w:uiPriority="0" w:semiHidden="0" w:name="Balloon Text"/>
     <w:lsdException w:unhideWhenUsed="0" w:uiPriority="0" w:semiHidden="0" w:name="Table Grid"/>
     <w:lsdException w:unhideWhenUsed="0" w:uiPriority="0" w:semiHidden="0" w:name="Table Theme"/>
+    <w:lsdException w:qFormat="1" w:unhideWhenUsed="0" w:uiPriority="1" w:semiHidden="0" w:name="No Spacing"/>
     <w:lsdException w:unhideWhenUsed="0" w:uiPriority="60" w:semiHidden="0" w:name="Light Shading"/>
     <w:lsdException w:unhideWhenUsed="0" w:uiPriority="61" w:semiHidden="0" w:name="Light List"/>
     <w:lsdException w:unhideWhenUsed="0" w:uiPriority="62" w:semiHidden="0" w:name="Light Grid"/>
@@ -1926,12 +2447,12 @@
       <w:szCs w:val="28"/>
     </w:rPr>
   </w:style>
-  <w:style w:type="character" w:default="1" w:styleId="9">
+  <w:style w:type="character" w:default="1" w:styleId="10">
     <w:name w:val="Default Paragraph Font"/>
     <w:semiHidden/>
     <w:uiPriority w:val="0"/>
   </w:style>
-  <w:style w:type="table" w:default="1" w:styleId="11">
+  <w:style w:type="table" w:default="1" w:styleId="14">
     <w:name w:val="Normal Table"/>
     <w:semiHidden/>
     <w:uiPriority w:val="0"/>
@@ -1995,9 +2516,58 @@
       <w:lang w:val="en-IN" w:eastAsia="en-IN"/>
     </w:rPr>
   </w:style>
-  <w:style w:type="character" w:styleId="10">
+  <w:style w:type="paragraph" w:styleId="9">
+    <w:name w:val="Title"/>
+    <w:basedOn w:val="1"/>
+    <w:next w:val="1"/>
+    <w:qFormat/>
+    <w:uiPriority w:val="10"/>
+    <w:pPr>
+      <w:spacing w:after="0" w:line="240" w:lineRule="auto"/>
+      <w:contextualSpacing/>
+    </w:pPr>
+    <w:rPr>
+      <w:rFonts w:asciiTheme="majorHAnsi" w:hAnsiTheme="majorHAnsi" w:eastAsiaTheme="majorEastAsia" w:cstheme="majorBidi"/>
+      <w:color w:val="262626" w:themeColor="text1" w:themeTint="D9"/>
+      <w:spacing w:val="-15"/>
+      <w:sz w:val="96"/>
+      <w:szCs w:val="96"/>
+      <w14:textFill>
+        <w14:solidFill>
+          <w14:schemeClr w14:val="tx1">
+            <w14:lumMod w14:val="85000"/>
+            <w14:lumOff w14:val="15000"/>
+          </w14:schemeClr>
+        </w14:solidFill>
+      </w14:textFill>
+    </w:rPr>
+  </w:style>
+  <w:style w:type="character" w:styleId="11">
+    <w:name w:val="HTML Code"/>
+    <w:basedOn w:val="10"/>
+    <w:unhideWhenUsed/>
+    <w:qFormat/>
+    <w:uiPriority w:val="99"/>
+    <w:rPr>
+      <w:rFonts w:ascii="Courier New" w:hAnsi="Courier New" w:eastAsia="Times New Roman" w:cs="Courier New"/>
+      <w:sz w:val="20"/>
+      <w:szCs w:val="20"/>
+    </w:rPr>
+  </w:style>
+  <w:style w:type="character" w:styleId="12">
+    <w:name w:val="Hyperlink"/>
+    <w:basedOn w:val="10"/>
+    <w:unhideWhenUsed/>
+    <w:qFormat/>
+    <w:uiPriority w:val="99"/>
+    <w:rPr>
+      <w:color w:val="0000FF"/>
+      <w:u w:val="single"/>
+    </w:rPr>
+  </w:style>
+  <w:style w:type="character" w:styleId="13">
     <w:name w:val="Strong"/>
-    <w:basedOn w:val="9"/>
+    <w:basedOn w:val="10"/>
     <w:qFormat/>
     <w:uiPriority w:val="22"/>
     <w:rPr>
@@ -2005,7 +2575,7 @@
       <w:bCs/>
     </w:rPr>
   </w:style>
-  <w:style w:type="paragraph" w:styleId="12">
+  <w:style w:type="paragraph" w:styleId="15">
     <w:name w:val="List Paragraph"/>
     <w:basedOn w:val="1"/>
     <w:qFormat/>
@@ -2017,6 +2587,56 @@
     <w:rPr>
       <w:rFonts w:cs="Mangal"/>
       <w:szCs w:val="19"/>
+    </w:rPr>
+  </w:style>
+  <w:style w:type="character" w:customStyle="1" w:styleId="16">
+    <w:name w:val="token"/>
+    <w:basedOn w:val="10"/>
+    <w:qFormat/>
+    <w:uiPriority w:val="0"/>
+  </w:style>
+  <w:style w:type="paragraph" w:styleId="17">
+    <w:name w:val="No Spacing"/>
+    <w:qFormat/>
+    <w:uiPriority w:val="1"/>
+    <w:pPr>
+      <w:spacing w:after="0" w:line="240" w:lineRule="auto"/>
+    </w:pPr>
+    <w:rPr>
+      <w:rFonts w:asciiTheme="minorHAnsi" w:hAnsiTheme="minorHAnsi" w:eastAsiaTheme="minorEastAsia" w:cstheme="minorBidi"/>
+      <w:sz w:val="21"/>
+      <w:szCs w:val="21"/>
+      <w:lang w:val="en-US" w:eastAsia="en-US" w:bidi="hi-IN"/>
+    </w:rPr>
+  </w:style>
+  <w:style w:type="paragraph" w:customStyle="1" w:styleId="18">
+    <w:name w:val="gaurav heading2"/>
+    <w:basedOn w:val="19"/>
+    <w:qFormat/>
+    <w:uiPriority w:val="0"/>
+    <w:pPr>
+      <w:jc w:val="left"/>
+    </w:pPr>
+    <w:rPr>
+      <w:rFonts w:eastAsia="Times New Roman"/>
+      <w:color w:val="385723" w:themeColor="accent6" w:themeShade="80"/>
+      <w:lang w:eastAsia="en-IN"/>
+    </w:rPr>
+  </w:style>
+  <w:style w:type="paragraph" w:customStyle="1" w:styleId="19">
+    <w:name w:val="gaurav heading"/>
+    <w:basedOn w:val="9"/>
+    <w:qFormat/>
+    <w:uiPriority w:val="0"/>
+    <w:pPr>
+      <w:jc w:val="center"/>
+    </w:pPr>
+    <w:rPr>
+      <w:b/>
+      <w:color w:val="C00000"/>
+      <w:sz w:val="56"/>
+      <w:u w:val="single"/>
+      <w:lang w:val="en-IN"/>
     </w:rPr>
   </w:style>
 </w:styles>

</xml_diff>

<commit_message>
Made simple dataentry project
</commit_message>
<xml_diff>
--- a/Laravel commands.docx
+++ b/Laravel commands.docx
@@ -546,8 +546,437 @@
     </w:p>
     <w:p>
       <w:pPr>
+        <w:rPr>
+          <w:sz w:val="24"/>
+          <w:szCs w:val="24"/>
+        </w:rPr>
+      </w:pPr>
+    </w:p>
+    <w:p>
+      <w:pPr>
+        <w:rPr>
+          <w:rFonts w:hint="default" w:ascii="sans-serif" w:hAnsi="sans-serif" w:eastAsia="sans-serif" w:cs="sans-serif"/>
+          <w:i w:val="0"/>
+          <w:caps w:val="0"/>
+          <w:color w:val="525252"/>
+          <w:spacing w:val="0"/>
+          <w:sz w:val="19"/>
+          <w:szCs w:val="19"/>
+          <w:shd w:val="clear" w:fill="FFFFFF"/>
+        </w:rPr>
+      </w:pPr>
+      <w:r>
+        <w:rPr>
+          <w:rFonts w:ascii="sans-serif" w:hAnsi="sans-serif" w:eastAsia="sans-serif" w:cs="sans-serif"/>
+          <w:i w:val="0"/>
+          <w:caps w:val="0"/>
+          <w:color w:val="525252"/>
+          <w:spacing w:val="0"/>
+          <w:sz w:val="19"/>
+          <w:szCs w:val="19"/>
+          <w:shd w:val="clear" w:fill="FFFFFF"/>
+        </w:rPr>
+        <w:t>The</w:t>
+      </w:r>
+      <w:r>
+        <w:rPr>
+          <w:rFonts w:hint="default" w:ascii="sans-serif" w:hAnsi="sans-serif" w:eastAsia="sans-serif" w:cs="sans-serif"/>
+          <w:i w:val="0"/>
+          <w:caps w:val="0"/>
+          <w:color w:val="525252"/>
+          <w:spacing w:val="0"/>
+          <w:sz w:val="19"/>
+          <w:szCs w:val="19"/>
+          <w:shd w:val="clear" w:fill="FFFFFF"/>
+        </w:rPr>
+        <w:t> </w:t>
+      </w:r>
+      <w:r>
+        <w:rPr>
+          <w:rFonts w:ascii="Consolas" w:hAnsi="Consolas" w:eastAsia="Consolas" w:cs="Consolas"/>
+          <w:i w:val="0"/>
+          <w:caps w:val="0"/>
+          <w:color w:val="555555"/>
+          <w:spacing w:val="0"/>
+          <w:sz w:val="18"/>
+          <w:szCs w:val="18"/>
+          <w:shd w:val="clear" w:fill="F0F2F1"/>
+        </w:rPr>
+        <w:t>--</w:t>
+      </w:r>
+      <w:r>
+        <w:rPr>
+          <w:rStyle w:val="11"/>
+          <w:rFonts w:hint="default" w:ascii="Consolas" w:hAnsi="Consolas" w:eastAsia="Consolas" w:cs="Consolas"/>
+          <w:i w:val="0"/>
+          <w:caps w:val="0"/>
+          <w:color w:val="F4645F"/>
+          <w:spacing w:val="0"/>
+          <w:sz w:val="18"/>
+          <w:szCs w:val="18"/>
+          <w:shd w:val="clear" w:fill="F0F2F1"/>
+        </w:rPr>
+        <w:t>table</w:t>
+      </w:r>
+      <w:r>
+        <w:rPr>
+          <w:rFonts w:hint="default" w:ascii="sans-serif" w:hAnsi="sans-serif" w:eastAsia="sans-serif" w:cs="sans-serif"/>
+          <w:i w:val="0"/>
+          <w:caps w:val="0"/>
+          <w:color w:val="525252"/>
+          <w:spacing w:val="0"/>
+          <w:sz w:val="19"/>
+          <w:szCs w:val="19"/>
+          <w:shd w:val="clear" w:fill="FFFFFF"/>
+        </w:rPr>
+        <w:t> and </w:t>
+      </w:r>
+      <w:r>
+        <w:rPr>
+          <w:rFonts w:hint="default" w:ascii="Consolas" w:hAnsi="Consolas" w:eastAsia="Consolas" w:cs="Consolas"/>
+          <w:i w:val="0"/>
+          <w:caps w:val="0"/>
+          <w:color w:val="555555"/>
+          <w:spacing w:val="0"/>
+          <w:sz w:val="18"/>
+          <w:szCs w:val="18"/>
+          <w:shd w:val="clear" w:fill="F0F2F1"/>
+        </w:rPr>
+        <w:t>--</w:t>
+      </w:r>
+      <w:r>
+        <w:rPr>
+          <w:rStyle w:val="11"/>
+          <w:rFonts w:hint="default" w:ascii="Consolas" w:hAnsi="Consolas" w:eastAsia="Consolas" w:cs="Consolas"/>
+          <w:i w:val="0"/>
+          <w:caps w:val="0"/>
+          <w:color w:val="F4645F"/>
+          <w:spacing w:val="0"/>
+          <w:sz w:val="18"/>
+          <w:szCs w:val="18"/>
+          <w:shd w:val="clear" w:fill="F0F2F1"/>
+        </w:rPr>
+        <w:t>create</w:t>
+      </w:r>
+      <w:r>
+        <w:rPr>
+          <w:rFonts w:hint="default" w:ascii="sans-serif" w:hAnsi="sans-serif" w:eastAsia="sans-serif" w:cs="sans-serif"/>
+          <w:i w:val="0"/>
+          <w:caps w:val="0"/>
+          <w:color w:val="525252"/>
+          <w:spacing w:val="0"/>
+          <w:sz w:val="19"/>
+          <w:szCs w:val="19"/>
+          <w:shd w:val="clear" w:fill="FFFFFF"/>
+        </w:rPr>
+        <w:t> options may also be used to indicate the name of the table and whether the migration will be creating a new table. </w:t>
+      </w:r>
+    </w:p>
+    <w:p>
+      <w:pPr>
+        <w:rPr>
+          <w:rFonts w:hint="default" w:ascii="sans-serif" w:hAnsi="sans-serif" w:eastAsia="sans-serif" w:cs="sans-serif"/>
+          <w:i w:val="0"/>
+          <w:caps w:val="0"/>
+          <w:color w:val="525252"/>
+          <w:spacing w:val="0"/>
+          <w:sz w:val="19"/>
+          <w:szCs w:val="19"/>
+          <w:shd w:val="clear" w:fill="FFFFFF"/>
+        </w:rPr>
+      </w:pPr>
+    </w:p>
+    <w:p>
+      <w:pPr>
+        <w:rPr>
+          <w:rFonts w:hint="default" w:ascii="sans-serif" w:hAnsi="sans-serif" w:eastAsia="sans-serif" w:cs="sans-serif"/>
+          <w:i w:val="0"/>
+          <w:caps w:val="0"/>
+          <w:color w:val="525252"/>
+          <w:spacing w:val="0"/>
+          <w:sz w:val="19"/>
+          <w:szCs w:val="19"/>
+          <w:shd w:val="clear" w:fill="FFFFFF"/>
+        </w:rPr>
+      </w:pPr>
+      <w:r>
+        <w:rPr>
+          <w:sz w:val="24"/>
+          <w:szCs w:val="24"/>
+        </w:rPr>
+        <w:t>php artisan make:migration create_articles_table --create=articles</w:t>
+      </w:r>
+    </w:p>
+    <w:p>
+      <w:pPr>
+        <w:rPr>
+          <w:rFonts w:hint="default" w:ascii="sans-serif" w:hAnsi="sans-serif" w:eastAsia="sans-serif" w:cs="sans-serif"/>
+          <w:i w:val="0"/>
+          <w:caps w:val="0"/>
+          <w:color w:val="525252"/>
+          <w:spacing w:val="0"/>
+          <w:sz w:val="19"/>
+          <w:szCs w:val="19"/>
+          <w:shd w:val="clear" w:fill="FFFFFF"/>
+        </w:rPr>
+      </w:pPr>
+    </w:p>
+    <w:p>
+      <w:pPr>
+        <w:pStyle w:val="7"/>
+        <w:keepNext w:val="0"/>
+        <w:keepLines w:val="0"/>
+        <w:widowControl/>
+        <w:suppressLineNumbers w:val="0"/>
+        <w:pBdr>
+          <w:top w:val="none" w:color="auto" w:sz="0" w:space="0"/>
+          <w:left w:val="none" w:color="auto" w:sz="0" w:space="0"/>
+          <w:bottom w:val="none" w:color="auto" w:sz="0" w:space="0"/>
+          <w:right w:val="none" w:color="auto" w:sz="0" w:space="0"/>
+        </w:pBdr>
+        <w:wordWrap/>
+        <w:bidi w:val="0"/>
+        <w:spacing w:before="150" w:beforeAutospacing="0" w:after="300" w:afterAutospacing="0" w:line="30" w:lineRule="atLeast"/>
+        <w:ind w:left="0" w:right="0" w:firstLine="0"/>
+        <w:jc w:val="left"/>
+        <w:textAlignment w:val="center"/>
+        <w:rPr>
+          <w:rStyle w:val="11"/>
+          <w:rFonts w:hint="default" w:ascii="Consolas" w:hAnsi="Consolas" w:eastAsia="Consolas" w:cs="Consolas"/>
+          <w:i w:val="0"/>
+          <w:caps w:val="0"/>
+          <w:color w:val="000000"/>
+          <w:spacing w:val="0"/>
+          <w:sz w:val="18"/>
+          <w:szCs w:val="18"/>
+        </w:rPr>
+      </w:pPr>
+      <w:r>
+        <w:rPr>
+          <w:rStyle w:val="11"/>
+          <w:rFonts w:hint="default" w:ascii="Consolas" w:hAnsi="Consolas" w:eastAsia="Consolas" w:cs="Consolas"/>
+          <w:i w:val="0"/>
+          <w:caps w:val="0"/>
+          <w:color w:val="000000"/>
+          <w:spacing w:val="0"/>
+          <w:sz w:val="18"/>
+          <w:szCs w:val="18"/>
+        </w:rPr>
+        <w:t>php artisan make</w:t>
+      </w:r>
+      <w:r>
+        <w:rPr>
+          <w:rFonts w:hint="default" w:ascii="Consolas" w:hAnsi="Consolas" w:eastAsia="Consolas" w:cs="Consolas"/>
+          <w:i w:val="0"/>
+          <w:caps w:val="0"/>
+          <w:color w:val="999999"/>
+          <w:spacing w:val="0"/>
+          <w:sz w:val="18"/>
+          <w:szCs w:val="18"/>
+        </w:rPr>
+        <w:t>:</w:t>
+      </w:r>
+      <w:r>
+        <w:rPr>
+          <w:rStyle w:val="11"/>
+          <w:rFonts w:hint="default" w:ascii="Consolas" w:hAnsi="Consolas" w:eastAsia="Consolas" w:cs="Consolas"/>
+          <w:i w:val="0"/>
+          <w:caps w:val="0"/>
+          <w:color w:val="000000"/>
+          <w:spacing w:val="0"/>
+          <w:sz w:val="18"/>
+          <w:szCs w:val="18"/>
+        </w:rPr>
+        <w:t xml:space="preserve">migration create_users_table </w:t>
+      </w:r>
+      <w:r>
+        <w:rPr>
+          <w:rFonts w:hint="default" w:ascii="Consolas" w:hAnsi="Consolas" w:eastAsia="Consolas" w:cs="Consolas"/>
+          <w:i w:val="0"/>
+          <w:caps w:val="0"/>
+          <w:color w:val="555555"/>
+          <w:spacing w:val="0"/>
+          <w:sz w:val="18"/>
+          <w:szCs w:val="18"/>
+        </w:rPr>
+        <w:t>--</w:t>
+      </w:r>
+      <w:r>
+        <w:rPr>
+          <w:rStyle w:val="11"/>
+          <w:rFonts w:hint="default" w:ascii="Consolas" w:hAnsi="Consolas" w:eastAsia="Consolas" w:cs="Consolas"/>
+          <w:i w:val="0"/>
+          <w:caps w:val="0"/>
+          <w:color w:val="000000"/>
+          <w:spacing w:val="0"/>
+          <w:sz w:val="18"/>
+          <w:szCs w:val="18"/>
+        </w:rPr>
+        <w:t>create</w:t>
+      </w:r>
+      <w:r>
+        <w:rPr>
+          <w:rFonts w:hint="default" w:ascii="Consolas" w:hAnsi="Consolas" w:eastAsia="Consolas" w:cs="Consolas"/>
+          <w:i w:val="0"/>
+          <w:caps w:val="0"/>
+          <w:color w:val="555555"/>
+          <w:spacing w:val="0"/>
+          <w:sz w:val="18"/>
+          <w:szCs w:val="18"/>
+        </w:rPr>
+        <w:t>=</w:t>
+      </w:r>
+      <w:r>
+        <w:rPr>
+          <w:rStyle w:val="11"/>
+          <w:rFonts w:hint="default" w:ascii="Consolas" w:hAnsi="Consolas" w:eastAsia="Consolas" w:cs="Consolas"/>
+          <w:i w:val="0"/>
+          <w:caps w:val="0"/>
+          <w:color w:val="000000"/>
+          <w:spacing w:val="0"/>
+          <w:sz w:val="18"/>
+          <w:szCs w:val="18"/>
+        </w:rPr>
+        <w:t>users</w:t>
+      </w:r>
+    </w:p>
+    <w:p>
+      <w:pPr>
+        <w:pStyle w:val="7"/>
+        <w:keepNext w:val="0"/>
+        <w:keepLines w:val="0"/>
+        <w:widowControl/>
+        <w:suppressLineNumbers w:val="0"/>
+        <w:pBdr>
+          <w:top w:val="none" w:color="auto" w:sz="0" w:space="0"/>
+          <w:left w:val="none" w:color="auto" w:sz="0" w:space="0"/>
+          <w:bottom w:val="none" w:color="auto" w:sz="0" w:space="0"/>
+          <w:right w:val="none" w:color="auto" w:sz="0" w:space="0"/>
+        </w:pBdr>
+        <w:wordWrap/>
+        <w:bidi w:val="0"/>
+        <w:spacing w:before="150" w:beforeAutospacing="0" w:after="300" w:afterAutospacing="0" w:line="30" w:lineRule="atLeast"/>
+        <w:ind w:left="0" w:right="0" w:firstLine="0"/>
+        <w:jc w:val="left"/>
+        <w:textAlignment w:val="center"/>
+        <w:rPr>
+          <w:rFonts w:ascii="Consolas" w:hAnsi="Consolas" w:eastAsia="Consolas" w:cs="Consolas"/>
+          <w:i w:val="0"/>
+          <w:caps w:val="0"/>
+          <w:color w:val="000000"/>
+          <w:spacing w:val="0"/>
+          <w:sz w:val="18"/>
+          <w:szCs w:val="18"/>
+        </w:rPr>
+      </w:pPr>
+      <w:r>
+        <w:rPr>
+          <w:rStyle w:val="11"/>
+          <w:rFonts w:hint="default" w:ascii="Consolas" w:hAnsi="Consolas" w:eastAsia="Consolas" w:cs="Consolas"/>
+          <w:i w:val="0"/>
+          <w:caps w:val="0"/>
+          <w:color w:val="000000"/>
+          <w:spacing w:val="0"/>
+          <w:sz w:val="18"/>
+          <w:szCs w:val="18"/>
+        </w:rPr>
+        <w:t>php artisan make</w:t>
+      </w:r>
+      <w:r>
+        <w:rPr>
+          <w:rFonts w:hint="default" w:ascii="Consolas" w:hAnsi="Consolas" w:eastAsia="Consolas" w:cs="Consolas"/>
+          <w:i w:val="0"/>
+          <w:caps w:val="0"/>
+          <w:color w:val="999999"/>
+          <w:spacing w:val="0"/>
+          <w:sz w:val="18"/>
+          <w:szCs w:val="18"/>
+        </w:rPr>
+        <w:t>:</w:t>
+      </w:r>
+      <w:r>
+        <w:rPr>
+          <w:rStyle w:val="11"/>
+          <w:rFonts w:hint="default" w:ascii="Consolas" w:hAnsi="Consolas" w:eastAsia="Consolas" w:cs="Consolas"/>
+          <w:i w:val="0"/>
+          <w:caps w:val="0"/>
+          <w:color w:val="000000"/>
+          <w:spacing w:val="0"/>
+          <w:sz w:val="18"/>
+          <w:szCs w:val="18"/>
+        </w:rPr>
+        <w:t xml:space="preserve">migration add_votes_to_users_table </w:t>
+      </w:r>
+      <w:r>
+        <w:rPr>
+          <w:rFonts w:hint="default" w:ascii="Consolas" w:hAnsi="Consolas" w:eastAsia="Consolas" w:cs="Consolas"/>
+          <w:i w:val="0"/>
+          <w:caps w:val="0"/>
+          <w:color w:val="555555"/>
+          <w:spacing w:val="0"/>
+          <w:sz w:val="18"/>
+          <w:szCs w:val="18"/>
+        </w:rPr>
+        <w:t>--</w:t>
+      </w:r>
+      <w:r>
+        <w:rPr>
+          <w:rStyle w:val="11"/>
+          <w:rFonts w:hint="default" w:ascii="Consolas" w:hAnsi="Consolas" w:eastAsia="Consolas" w:cs="Consolas"/>
+          <w:i w:val="0"/>
+          <w:caps w:val="0"/>
+          <w:color w:val="000000"/>
+          <w:spacing w:val="0"/>
+          <w:sz w:val="18"/>
+          <w:szCs w:val="18"/>
+        </w:rPr>
+        <w:t>table</w:t>
+      </w:r>
+      <w:r>
+        <w:rPr>
+          <w:rFonts w:hint="default" w:ascii="Consolas" w:hAnsi="Consolas" w:eastAsia="Consolas" w:cs="Consolas"/>
+          <w:i w:val="0"/>
+          <w:caps w:val="0"/>
+          <w:color w:val="555555"/>
+          <w:spacing w:val="0"/>
+          <w:sz w:val="18"/>
+          <w:szCs w:val="18"/>
+        </w:rPr>
+        <w:t>=</w:t>
+      </w:r>
+      <w:r>
+        <w:rPr>
+          <w:rStyle w:val="11"/>
+          <w:rFonts w:hint="default" w:ascii="Consolas" w:hAnsi="Consolas" w:eastAsia="Consolas" w:cs="Consolas"/>
+          <w:i w:val="0"/>
+          <w:caps w:val="0"/>
+          <w:color w:val="000000"/>
+          <w:spacing w:val="0"/>
+          <w:sz w:val="18"/>
+          <w:szCs w:val="18"/>
+        </w:rPr>
+        <w:t>users</w:t>
+      </w:r>
+    </w:p>
+    <w:p>
+      <w:pPr>
+        <w:rPr>
+          <w:rFonts w:hint="default" w:ascii="sans-serif" w:hAnsi="sans-serif" w:eastAsia="sans-serif" w:cs="sans-serif"/>
+          <w:i w:val="0"/>
+          <w:caps w:val="0"/>
+          <w:color w:val="525252"/>
+          <w:spacing w:val="0"/>
+          <w:sz w:val="19"/>
+          <w:szCs w:val="19"/>
+          <w:shd w:val="clear" w:fill="FFFFFF"/>
+        </w:rPr>
+      </w:pPr>
+    </w:p>
+    <w:p>
+      <w:pPr>
         <w:pStyle w:val="15"/>
         <w:numPr>
+          <w:ilvl w:val="0"/>
           <w:numId w:val="0"/>
         </w:numPr>
         <w:rPr>
@@ -592,6 +1021,7 @@
       <w:pPr>
         <w:pStyle w:val="15"/>
         <w:numPr>
+          <w:ilvl w:val="0"/>
           <w:numId w:val="0"/>
         </w:numPr>
         <w:ind w:left="360" w:leftChars="0"/>
@@ -635,10 +1065,184 @@
     </w:p>
     <w:p>
       <w:pPr>
+        <w:pStyle w:val="7"/>
+        <w:keepNext w:val="0"/>
+        <w:keepLines w:val="0"/>
+        <w:widowControl/>
+        <w:suppressLineNumbers w:val="0"/>
+        <w:pBdr>
+          <w:top w:val="none" w:color="auto" w:sz="0" w:space="0"/>
+          <w:left w:val="none" w:color="auto" w:sz="0" w:space="0"/>
+          <w:bottom w:val="none" w:color="auto" w:sz="0" w:space="0"/>
+          <w:right w:val="none" w:color="auto" w:sz="0" w:space="0"/>
+        </w:pBdr>
+        <w:wordWrap/>
+        <w:bidi w:val="0"/>
+        <w:spacing w:before="150" w:beforeAutospacing="0" w:after="300" w:afterAutospacing="0" w:line="30" w:lineRule="atLeast"/>
+        <w:ind w:right="0"/>
+        <w:jc w:val="left"/>
+        <w:textAlignment w:val="center"/>
+        <w:rPr>
+          <w:rFonts w:ascii="Consolas" w:hAnsi="Consolas" w:eastAsia="Consolas" w:cs="Consolas"/>
+          <w:i w:val="0"/>
+          <w:caps w:val="0"/>
+          <w:color w:val="000000"/>
+          <w:spacing w:val="0"/>
+          <w:sz w:val="18"/>
+          <w:szCs w:val="18"/>
+          <w:lang w:val="en-IN"/>
+        </w:rPr>
+      </w:pPr>
+      <w:r>
+        <w:rPr>
+          <w:rStyle w:val="11"/>
+          <w:rFonts w:hint="default" w:ascii="Consolas" w:hAnsi="Consolas" w:eastAsia="Consolas" w:cs="Consolas"/>
+          <w:i w:val="0"/>
+          <w:caps w:val="0"/>
+          <w:color w:val="000000"/>
+          <w:spacing w:val="0"/>
+          <w:sz w:val="18"/>
+          <w:szCs w:val="18"/>
+          <w:lang w:val="en-IN"/>
+        </w:rPr>
+        <w:t>&gt;</w:t>
+      </w:r>
+      <w:r>
+        <w:rPr>
+          <w:rStyle w:val="11"/>
+          <w:rFonts w:hint="default" w:ascii="Consolas" w:hAnsi="Consolas" w:eastAsia="Consolas" w:cs="Consolas"/>
+          <w:i w:val="0"/>
+          <w:caps w:val="0"/>
+          <w:color w:val="000000"/>
+          <w:spacing w:val="0"/>
+          <w:sz w:val="18"/>
+          <w:szCs w:val="18"/>
+        </w:rPr>
+        <w:t>php artisan migrate</w:t>
+      </w:r>
+      <w:r>
+        <w:rPr>
+          <w:rFonts w:hint="default" w:ascii="Consolas" w:hAnsi="Consolas" w:eastAsia="Consolas" w:cs="Consolas"/>
+          <w:i w:val="0"/>
+          <w:caps w:val="0"/>
+          <w:color w:val="999999"/>
+          <w:spacing w:val="0"/>
+          <w:sz w:val="18"/>
+          <w:szCs w:val="18"/>
+        </w:rPr>
+        <w:t>:</w:t>
+      </w:r>
+      <w:r>
+        <w:rPr>
+          <w:rStyle w:val="11"/>
+          <w:rFonts w:hint="default" w:ascii="Consolas" w:hAnsi="Consolas" w:eastAsia="Consolas" w:cs="Consolas"/>
+          <w:i w:val="0"/>
+          <w:caps w:val="0"/>
+          <w:color w:val="000000"/>
+          <w:spacing w:val="0"/>
+          <w:sz w:val="18"/>
+          <w:szCs w:val="18"/>
+        </w:rPr>
+        <w:t xml:space="preserve">rollback </w:t>
+      </w:r>
+      <w:r>
+        <w:rPr>
+          <w:rFonts w:hint="default" w:ascii="Consolas" w:hAnsi="Consolas" w:eastAsia="Consolas" w:cs="Consolas"/>
+          <w:i w:val="0"/>
+          <w:caps w:val="0"/>
+          <w:color w:val="555555"/>
+          <w:spacing w:val="0"/>
+          <w:sz w:val="18"/>
+          <w:szCs w:val="18"/>
+        </w:rPr>
+        <w:t>--</w:t>
+      </w:r>
+      <w:r>
+        <w:rPr>
+          <w:rStyle w:val="11"/>
+          <w:rFonts w:hint="default" w:ascii="Consolas" w:hAnsi="Consolas" w:eastAsia="Consolas" w:cs="Consolas"/>
+          <w:i w:val="0"/>
+          <w:caps w:val="0"/>
+          <w:color w:val="000000"/>
+          <w:spacing w:val="0"/>
+          <w:sz w:val="18"/>
+          <w:szCs w:val="18"/>
+        </w:rPr>
+        <w:t>step</w:t>
+      </w:r>
+      <w:r>
+        <w:rPr>
+          <w:rFonts w:hint="default" w:ascii="Consolas" w:hAnsi="Consolas" w:eastAsia="Consolas" w:cs="Consolas"/>
+          <w:i w:val="0"/>
+          <w:caps w:val="0"/>
+          <w:color w:val="555555"/>
+          <w:spacing w:val="0"/>
+          <w:sz w:val="18"/>
+          <w:szCs w:val="18"/>
+        </w:rPr>
+        <w:t>=</w:t>
+      </w:r>
+      <w:r>
+        <w:rPr>
+          <w:rFonts w:hint="default" w:ascii="Consolas" w:hAnsi="Consolas" w:eastAsia="Consolas" w:cs="Consolas"/>
+          <w:i w:val="0"/>
+          <w:caps w:val="0"/>
+          <w:color w:val="DA564A"/>
+          <w:spacing w:val="0"/>
+          <w:sz w:val="18"/>
+          <w:szCs w:val="18"/>
+        </w:rPr>
+        <w:t>5</w:t>
+      </w:r>
+      <w:r>
+        <w:rPr>
+          <w:rFonts w:hint="default" w:ascii="Consolas" w:hAnsi="Consolas" w:eastAsia="Consolas" w:cs="Consolas"/>
+          <w:i w:val="0"/>
+          <w:caps w:val="0"/>
+          <w:color w:val="DA564A"/>
+          <w:spacing w:val="0"/>
+          <w:sz w:val="18"/>
+          <w:szCs w:val="18"/>
+          <w:lang w:val="en-IN"/>
+        </w:rPr>
+        <w:t xml:space="preserve">             --</w:t>
+      </w:r>
+      <w:r>
+        <w:rPr>
+          <w:rFonts w:ascii="sans-serif" w:hAnsi="sans-serif" w:eastAsia="sans-serif" w:cs="sans-serif"/>
+          <w:i w:val="0"/>
+          <w:caps w:val="0"/>
+          <w:color w:val="525252"/>
+          <w:spacing w:val="0"/>
+          <w:sz w:val="19"/>
+          <w:szCs w:val="19"/>
+          <w:shd w:val="clear" w:fill="FFFFFF"/>
+        </w:rPr>
+        <w:t>rollback the last five migrations:</w:t>
+      </w:r>
+    </w:p>
+    <w:p>
+      <w:pPr>
         <w:pStyle w:val="15"/>
-        <w:rPr>
-          <w:sz w:val="24"/>
-          <w:szCs w:val="18"/>
+        <w:ind w:left="0" w:leftChars="0" w:firstLine="0" w:firstLineChars="0"/>
+        <w:rPr>
+          <w:sz w:val="24"/>
+          <w:szCs w:val="22"/>
+        </w:rPr>
+      </w:pPr>
+    </w:p>
+    <w:p>
+      <w:pPr>
+        <w:pStyle w:val="15"/>
+        <w:rPr>
+          <w:rFonts w:ascii="sans-serif" w:hAnsi="sans-serif" w:eastAsia="sans-serif" w:cs="sans-serif"/>
+          <w:i w:val="0"/>
+          <w:caps w:val="0"/>
+          <w:color w:val="525252"/>
+          <w:spacing w:val="0"/>
+          <w:sz w:val="19"/>
+          <w:szCs w:val="19"/>
+          <w:shd w:val="clear" w:fill="FFFFFF"/>
         </w:rPr>
       </w:pPr>
       <w:r>
@@ -676,6 +1280,382 @@
           <w:szCs w:val="18"/>
         </w:rPr>
         <w:t>--- rollback all the migration at once</w:t>
+      </w:r>
+      <w:r>
+        <w:rPr>
+          <w:sz w:val="24"/>
+          <w:szCs w:val="18"/>
+          <w:lang w:val="en-IN"/>
+        </w:rPr>
+        <w:t xml:space="preserve">, </w:t>
+      </w:r>
+      <w:r>
+        <w:rPr>
+          <w:rFonts w:ascii="sans-serif" w:hAnsi="sans-serif" w:eastAsia="sans-serif" w:cs="sans-serif"/>
+          <w:i w:val="0"/>
+          <w:caps w:val="0"/>
+          <w:color w:val="525252"/>
+          <w:spacing w:val="0"/>
+          <w:sz w:val="19"/>
+          <w:szCs w:val="19"/>
+          <w:shd w:val="clear" w:fill="FFFFFF"/>
+        </w:rPr>
+        <w:t>re-creates your entire database:</w:t>
+      </w:r>
+    </w:p>
+    <w:p>
+      <w:pPr>
+        <w:pStyle w:val="15"/>
+        <w:rPr>
+          <w:rFonts w:ascii="sans-serif" w:hAnsi="sans-serif" w:eastAsia="sans-serif" w:cs="sans-serif"/>
+          <w:i w:val="0"/>
+          <w:caps w:val="0"/>
+          <w:color w:val="525252"/>
+          <w:spacing w:val="0"/>
+          <w:sz w:val="19"/>
+          <w:szCs w:val="19"/>
+          <w:shd w:val="clear" w:fill="FFFFFF"/>
+        </w:rPr>
+      </w:pPr>
+    </w:p>
+    <w:p>
+      <w:pPr>
+        <w:pStyle w:val="7"/>
+        <w:keepNext w:val="0"/>
+        <w:keepLines w:val="0"/>
+        <w:widowControl/>
+        <w:suppressLineNumbers w:val="0"/>
+        <w:pBdr>
+          <w:top w:val="none" w:color="auto" w:sz="0" w:space="0"/>
+          <w:left w:val="none" w:color="auto" w:sz="0" w:space="0"/>
+          <w:bottom w:val="none" w:color="auto" w:sz="0" w:space="0"/>
+          <w:right w:val="none" w:color="auto" w:sz="0" w:space="0"/>
+        </w:pBdr>
+        <w:wordWrap/>
+        <w:bidi w:val="0"/>
+        <w:spacing w:before="150" w:beforeAutospacing="0" w:after="300" w:afterAutospacing="0" w:line="30" w:lineRule="atLeast"/>
+        <w:ind w:left="0" w:right="0" w:firstLine="0"/>
+        <w:jc w:val="left"/>
+        <w:textAlignment w:val="center"/>
+        <w:rPr>
+          <w:rFonts w:ascii="Consolas" w:hAnsi="Consolas" w:eastAsia="Consolas" w:cs="Consolas"/>
+          <w:i w:val="0"/>
+          <w:caps w:val="0"/>
+          <w:color w:val="000000"/>
+          <w:spacing w:val="0"/>
+          <w:sz w:val="18"/>
+          <w:szCs w:val="18"/>
+        </w:rPr>
+      </w:pPr>
+      <w:r>
+        <w:rPr>
+          <w:rStyle w:val="11"/>
+          <w:rFonts w:hint="default" w:ascii="Consolas" w:hAnsi="Consolas" w:eastAsia="Consolas" w:cs="Consolas"/>
+          <w:i w:val="0"/>
+          <w:caps w:val="0"/>
+          <w:color w:val="000000"/>
+          <w:spacing w:val="0"/>
+          <w:sz w:val="18"/>
+          <w:szCs w:val="18"/>
+        </w:rPr>
+        <w:t>php artisan migrate</w:t>
+      </w:r>
+      <w:r>
+        <w:rPr>
+          <w:rFonts w:hint="default" w:ascii="Consolas" w:hAnsi="Consolas" w:eastAsia="Consolas" w:cs="Consolas"/>
+          <w:i w:val="0"/>
+          <w:caps w:val="0"/>
+          <w:color w:val="999999"/>
+          <w:spacing w:val="0"/>
+          <w:sz w:val="18"/>
+          <w:szCs w:val="18"/>
+        </w:rPr>
+        <w:t>:</w:t>
+      </w:r>
+      <w:r>
+        <w:rPr>
+          <w:rStyle w:val="11"/>
+          <w:rFonts w:hint="default" w:ascii="Consolas" w:hAnsi="Consolas" w:eastAsia="Consolas" w:cs="Consolas"/>
+          <w:i w:val="0"/>
+          <w:caps w:val="0"/>
+          <w:color w:val="000000"/>
+          <w:spacing w:val="0"/>
+          <w:sz w:val="18"/>
+          <w:szCs w:val="18"/>
+        </w:rPr>
+        <w:t xml:space="preserve">refresh </w:t>
+      </w:r>
+      <w:r>
+        <w:rPr>
+          <w:rFonts w:hint="default" w:ascii="Consolas" w:hAnsi="Consolas" w:eastAsia="Consolas" w:cs="Consolas"/>
+          <w:i w:val="0"/>
+          <w:caps w:val="0"/>
+          <w:color w:val="555555"/>
+          <w:spacing w:val="0"/>
+          <w:sz w:val="18"/>
+          <w:szCs w:val="18"/>
+        </w:rPr>
+        <w:t>--</w:t>
+      </w:r>
+      <w:r>
+        <w:rPr>
+          <w:rStyle w:val="11"/>
+          <w:rFonts w:hint="default" w:ascii="Consolas" w:hAnsi="Consolas" w:eastAsia="Consolas" w:cs="Consolas"/>
+          <w:i w:val="0"/>
+          <w:caps w:val="0"/>
+          <w:color w:val="000000"/>
+          <w:spacing w:val="0"/>
+          <w:sz w:val="18"/>
+          <w:szCs w:val="18"/>
+        </w:rPr>
+        <w:t>step</w:t>
+      </w:r>
+      <w:r>
+        <w:rPr>
+          <w:rFonts w:hint="default" w:ascii="Consolas" w:hAnsi="Consolas" w:eastAsia="Consolas" w:cs="Consolas"/>
+          <w:i w:val="0"/>
+          <w:caps w:val="0"/>
+          <w:color w:val="555555"/>
+          <w:spacing w:val="0"/>
+          <w:sz w:val="18"/>
+          <w:szCs w:val="18"/>
+        </w:rPr>
+        <w:t>=</w:t>
+      </w:r>
+      <w:r>
+        <w:rPr>
+          <w:rFonts w:hint="default" w:ascii="Consolas" w:hAnsi="Consolas" w:eastAsia="Consolas" w:cs="Consolas"/>
+          <w:i w:val="0"/>
+          <w:caps w:val="0"/>
+          <w:color w:val="DA564A"/>
+          <w:spacing w:val="0"/>
+          <w:sz w:val="18"/>
+          <w:szCs w:val="18"/>
+        </w:rPr>
+        <w:t>5</w:t>
+      </w:r>
+    </w:p>
+    <w:p>
+      <w:pPr>
+        <w:pStyle w:val="15"/>
+        <w:rPr>
+          <w:rFonts w:ascii="sans-serif" w:hAnsi="sans-serif" w:eastAsia="sans-serif" w:cs="sans-serif"/>
+          <w:i w:val="0"/>
+          <w:caps w:val="0"/>
+          <w:color w:val="525252"/>
+          <w:spacing w:val="0"/>
+          <w:sz w:val="19"/>
+          <w:szCs w:val="19"/>
+          <w:shd w:val="clear" w:fill="FFFFFF"/>
+        </w:rPr>
+      </w:pPr>
+      <w:r>
+        <w:rPr>
+          <w:rFonts w:ascii="sans-serif" w:hAnsi="sans-serif" w:eastAsia="sans-serif" w:cs="sans-serif"/>
+          <w:i w:val="0"/>
+          <w:caps w:val="0"/>
+          <w:color w:val="525252"/>
+          <w:spacing w:val="0"/>
+          <w:sz w:val="19"/>
+          <w:szCs w:val="19"/>
+          <w:shd w:val="clear" w:fill="FFFFFF"/>
+          <w:lang w:val="en-IN"/>
+        </w:rPr>
+        <w:t>--</w:t>
+      </w:r>
+      <w:r>
+        <w:rPr>
+          <w:rFonts w:ascii="sans-serif" w:hAnsi="sans-serif" w:eastAsia="sans-serif" w:cs="sans-serif"/>
+          <w:i w:val="0"/>
+          <w:caps w:val="0"/>
+          <w:color w:val="525252"/>
+          <w:spacing w:val="0"/>
+          <w:sz w:val="19"/>
+          <w:szCs w:val="19"/>
+          <w:shd w:val="clear" w:fill="FFFFFF"/>
+        </w:rPr>
+        <w:t>rollback &amp; re-migrate the last five migrations</w:t>
+      </w:r>
+    </w:p>
+    <w:p>
+      <w:pPr>
+        <w:pStyle w:val="15"/>
+        <w:rPr>
+          <w:rFonts w:ascii="sans-serif" w:hAnsi="sans-serif" w:eastAsia="sans-serif" w:cs="sans-serif"/>
+          <w:i w:val="0"/>
+          <w:caps w:val="0"/>
+          <w:color w:val="525252"/>
+          <w:spacing w:val="0"/>
+          <w:sz w:val="19"/>
+          <w:szCs w:val="19"/>
+          <w:shd w:val="clear" w:fill="FFFFFF"/>
+        </w:rPr>
+      </w:pPr>
+    </w:p>
+    <w:p>
+      <w:pPr>
+        <w:pStyle w:val="15"/>
+        <w:rPr>
+          <w:rFonts w:ascii="sans-serif" w:hAnsi="sans-serif" w:eastAsia="sans-serif" w:cs="sans-serif"/>
+          <w:i w:val="0"/>
+          <w:caps w:val="0"/>
+          <w:color w:val="525252"/>
+          <w:spacing w:val="0"/>
+          <w:sz w:val="19"/>
+          <w:szCs w:val="19"/>
+          <w:shd w:val="clear" w:fill="FFFFFF"/>
+        </w:rPr>
+      </w:pPr>
+    </w:p>
+    <w:p>
+      <w:pPr>
+        <w:pStyle w:val="7"/>
+        <w:keepNext w:val="0"/>
+        <w:keepLines w:val="0"/>
+        <w:widowControl/>
+        <w:suppressLineNumbers w:val="0"/>
+        <w:pBdr>
+          <w:top w:val="none" w:color="auto" w:sz="0" w:space="0"/>
+          <w:left w:val="none" w:color="auto" w:sz="0" w:space="0"/>
+          <w:bottom w:val="none" w:color="auto" w:sz="0" w:space="0"/>
+          <w:right w:val="none" w:color="auto" w:sz="0" w:space="0"/>
+        </w:pBdr>
+        <w:wordWrap/>
+        <w:bidi w:val="0"/>
+        <w:spacing w:before="150" w:beforeAutospacing="0" w:after="300" w:afterAutospacing="0" w:line="30" w:lineRule="atLeast"/>
+        <w:ind w:left="0" w:right="0" w:firstLine="0"/>
+        <w:jc w:val="left"/>
+        <w:textAlignment w:val="center"/>
+        <w:rPr>
+          <w:rFonts w:ascii="Consolas" w:hAnsi="Consolas" w:eastAsia="Consolas" w:cs="Consolas"/>
+          <w:i w:val="0"/>
+          <w:caps w:val="0"/>
+          <w:color w:val="000000"/>
+          <w:spacing w:val="0"/>
+          <w:sz w:val="18"/>
+          <w:szCs w:val="18"/>
+        </w:rPr>
+      </w:pPr>
+      <w:r>
+        <w:rPr>
+          <w:rStyle w:val="11"/>
+          <w:rFonts w:hint="default" w:ascii="Consolas" w:hAnsi="Consolas" w:eastAsia="Consolas" w:cs="Consolas"/>
+          <w:i w:val="0"/>
+          <w:caps w:val="0"/>
+          <w:color w:val="000000"/>
+          <w:spacing w:val="0"/>
+          <w:sz w:val="18"/>
+          <w:szCs w:val="18"/>
+        </w:rPr>
+        <w:t>php artisan migrate</w:t>
+      </w:r>
+      <w:r>
+        <w:rPr>
+          <w:rFonts w:hint="default" w:ascii="Consolas" w:hAnsi="Consolas" w:eastAsia="Consolas" w:cs="Consolas"/>
+          <w:i w:val="0"/>
+          <w:caps w:val="0"/>
+          <w:color w:val="999999"/>
+          <w:spacing w:val="0"/>
+          <w:sz w:val="18"/>
+          <w:szCs w:val="18"/>
+        </w:rPr>
+        <w:t>:</w:t>
+      </w:r>
+      <w:r>
+        <w:rPr>
+          <w:rStyle w:val="11"/>
+          <w:rFonts w:hint="default" w:ascii="Consolas" w:hAnsi="Consolas" w:eastAsia="Consolas" w:cs="Consolas"/>
+          <w:i w:val="0"/>
+          <w:caps w:val="0"/>
+          <w:color w:val="000000"/>
+          <w:spacing w:val="0"/>
+          <w:sz w:val="18"/>
+          <w:szCs w:val="18"/>
+        </w:rPr>
+        <w:t>fresh</w:t>
+      </w:r>
+    </w:p>
+    <w:p>
+      <w:pPr>
+        <w:pStyle w:val="15"/>
+        <w:rPr>
+          <w:rFonts w:ascii="sans-serif" w:hAnsi="sans-serif" w:eastAsia="sans-serif" w:cs="sans-serif"/>
+          <w:i w:val="0"/>
+          <w:caps w:val="0"/>
+          <w:color w:val="525252"/>
+          <w:spacing w:val="0"/>
+          <w:sz w:val="19"/>
+          <w:szCs w:val="19"/>
+          <w:shd w:val="clear" w:fill="FFFFFF"/>
+          <w:lang w:val="en-IN"/>
+        </w:rPr>
+      </w:pPr>
+      <w:r>
+        <w:rPr>
+          <w:rFonts w:ascii="sans-serif" w:hAnsi="sans-serif" w:eastAsia="sans-serif" w:cs="sans-serif"/>
+          <w:i w:val="0"/>
+          <w:caps w:val="0"/>
+          <w:color w:val="525252"/>
+          <w:spacing w:val="0"/>
+          <w:sz w:val="19"/>
+          <w:szCs w:val="19"/>
+          <w:shd w:val="clear" w:fill="FFFFFF"/>
+          <w:lang w:val="en-IN"/>
+        </w:rPr>
+        <w:t>--</w:t>
+      </w:r>
+      <w:r>
+        <w:rPr>
+          <w:rFonts w:ascii="sans-serif" w:hAnsi="sans-serif" w:eastAsia="sans-serif" w:cs="sans-serif"/>
+          <w:i w:val="0"/>
+          <w:caps w:val="0"/>
+          <w:color w:val="525252"/>
+          <w:spacing w:val="0"/>
+          <w:sz w:val="19"/>
+          <w:szCs w:val="19"/>
+          <w:shd w:val="clear" w:fill="FFFFFF"/>
+        </w:rPr>
+        <w:t>drop all tables from the database and then execute the</w:t>
+      </w:r>
+      <w:r>
+        <w:rPr>
+          <w:rFonts w:hint="default" w:ascii="sans-serif" w:hAnsi="sans-serif" w:eastAsia="sans-serif" w:cs="sans-serif"/>
+          <w:i w:val="0"/>
+          <w:caps w:val="0"/>
+          <w:color w:val="525252"/>
+          <w:spacing w:val="0"/>
+          <w:sz w:val="19"/>
+          <w:szCs w:val="19"/>
+          <w:shd w:val="clear" w:fill="FFFFFF"/>
+        </w:rPr>
+        <w:t> </w:t>
+      </w:r>
+      <w:r>
+        <w:rPr>
+          <w:rStyle w:val="11"/>
+          <w:rFonts w:ascii="Consolas" w:hAnsi="Consolas" w:eastAsia="Consolas" w:cs="Consolas"/>
+          <w:i w:val="0"/>
+          <w:caps w:val="0"/>
+          <w:color w:val="F4645F"/>
+          <w:spacing w:val="0"/>
+          <w:sz w:val="18"/>
+          <w:szCs w:val="18"/>
+          <w:shd w:val="clear" w:fill="F0F2F1"/>
+        </w:rPr>
+        <w:t>migrate</w:t>
+      </w:r>
+      <w:r>
+        <w:rPr>
+          <w:rFonts w:hint="default" w:ascii="sans-serif" w:hAnsi="sans-serif" w:eastAsia="sans-serif" w:cs="sans-serif"/>
+          <w:i w:val="0"/>
+          <w:caps w:val="0"/>
+          <w:color w:val="525252"/>
+          <w:spacing w:val="0"/>
+          <w:sz w:val="19"/>
+          <w:szCs w:val="19"/>
+          <w:shd w:val="clear" w:fill="FFFFFF"/>
+        </w:rPr>
+        <w:t> command</w:t>
       </w:r>
     </w:p>
     <w:p>
@@ -691,6 +1671,7 @@
       <w:pPr>
         <w:pStyle w:val="15"/>
         <w:numPr>
+          <w:ilvl w:val="0"/>
           <w:numId w:val="0"/>
         </w:numPr>
         <w:ind w:left="360" w:leftChars="0"/>
@@ -766,6 +1747,7 @@
       <w:pPr>
         <w:pStyle w:val="15"/>
         <w:numPr>
+          <w:ilvl w:val="0"/>
           <w:numId w:val="0"/>
         </w:numPr>
         <w:ind w:left="360" w:leftChars="0"/>
@@ -785,6 +1767,7 @@
     <w:p>
       <w:pPr>
         <w:numPr>
+          <w:ilvl w:val="0"/>
           <w:numId w:val="0"/>
         </w:numPr>
         <w:ind w:left="360" w:leftChars="0"/>
@@ -806,6 +1789,7 @@
     <w:p>
       <w:pPr>
         <w:numPr>
+          <w:ilvl w:val="0"/>
           <w:numId w:val="0"/>
         </w:numPr>
         <w:ind w:left="360" w:leftChars="0"/>
@@ -819,6 +1803,7 @@
     <w:p>
       <w:pPr>
         <w:numPr>
+          <w:ilvl w:val="0"/>
           <w:numId w:val="0"/>
         </w:numPr>
         <w:ind w:left="360" w:leftChars="0"/>
@@ -832,6 +1817,7 @@
     <w:p>
       <w:pPr>
         <w:numPr>
+          <w:ilvl w:val="0"/>
           <w:numId w:val="0"/>
         </w:numPr>
         <w:ind w:left="360" w:leftChars="0"/>
@@ -846,6 +1832,7 @@
       <w:pPr>
         <w:pStyle w:val="15"/>
         <w:numPr>
+          <w:ilvl w:val="0"/>
           <w:numId w:val="0"/>
         </w:numPr>
         <w:ind w:left="360" w:leftChars="0"/>
@@ -862,6 +1849,7 @@
     <w:p>
       <w:pPr>
         <w:numPr>
+          <w:ilvl w:val="0"/>
           <w:numId w:val="0"/>
         </w:numPr>
         <w:ind w:left="360" w:leftChars="0"/>
@@ -1822,8 +2810,282 @@
           <w:lang w:val="en-IN"/>
         </w:rPr>
       </w:pPr>
+    </w:p>
+    <w:p>
+      <w:pPr>
+        <w:rPr>
+          <w:b/>
+          <w:bCs/>
+          <w:sz w:val="24"/>
+          <w:szCs w:val="24"/>
+          <w:u w:val="single"/>
+          <w:lang w:val="en-IN"/>
+        </w:rPr>
+      </w:pPr>
+    </w:p>
+    <w:p>
+      <w:pPr>
+        <w:rPr>
+          <w:b/>
+          <w:bCs/>
+          <w:sz w:val="24"/>
+          <w:szCs w:val="24"/>
+          <w:u w:val="single"/>
+          <w:lang w:val="en-IN"/>
+        </w:rPr>
+      </w:pPr>
+    </w:p>
+    <w:p>
+      <w:pPr>
+        <w:pStyle w:val="2"/>
+        <w:spacing w:line="240" w:lineRule="auto"/>
+        <w:rPr>
+          <w:b/>
+          <w:bCs/>
+          <w:sz w:val="24"/>
+          <w:szCs w:val="24"/>
+          <w:u w:val="single"/>
+          <w:lang w:val="en-IN"/>
+        </w:rPr>
+      </w:pPr>
+      <w:r>
+        <w:rPr>
+          <w:u w:val="single"/>
+          <w:lang w:val="en-IN"/>
+        </w:rPr>
+        <w:t>Clearing Configuration Cache :</w:t>
+      </w:r>
+    </w:p>
+    <w:p>
+      <w:pPr>
+        <w:rPr>
+          <w:rStyle w:val="11"/>
+          <w:rFonts w:ascii="SimSun" w:hAnsi="SimSun" w:eastAsia="SimSun" w:cs="SimSun"/>
+          <w:sz w:val="24"/>
+          <w:szCs w:val="24"/>
+        </w:rPr>
+      </w:pPr>
+      <w:r>
+        <w:rPr>
+          <w:rStyle w:val="11"/>
+          <w:rFonts w:ascii="SimSun" w:hAnsi="SimSun" w:eastAsia="SimSun" w:cs="SimSun"/>
+          <w:sz w:val="24"/>
+          <w:szCs w:val="24"/>
+        </w:rPr>
+        <w:t>php artisan config:clear</w:t>
+      </w:r>
+    </w:p>
+    <w:p>
+      <w:pPr>
+        <w:rPr>
+          <w:rStyle w:val="11"/>
+          <w:rFonts w:ascii="SimSun" w:hAnsi="SimSun" w:eastAsia="SimSun" w:cs="SimSun"/>
+          <w:sz w:val="24"/>
+          <w:szCs w:val="24"/>
+        </w:rPr>
+      </w:pPr>
+    </w:p>
+    <w:p>
+      <w:pPr>
+        <w:rPr>
+          <w:rStyle w:val="11"/>
+          <w:rFonts w:ascii="SimSun" w:hAnsi="SimSun" w:eastAsia="SimSun" w:cs="SimSun"/>
+          <w:sz w:val="24"/>
+          <w:szCs w:val="24"/>
+        </w:rPr>
+      </w:pPr>
+    </w:p>
+    <w:p>
+      <w:pPr>
+        <w:rPr>
+          <w:rStyle w:val="11"/>
+          <w:rFonts w:ascii="SimSun" w:hAnsi="SimSun" w:eastAsia="SimSun" w:cs="SimSun"/>
+          <w:sz w:val="24"/>
+          <w:szCs w:val="24"/>
+        </w:rPr>
+      </w:pPr>
+    </w:p>
+    <w:p>
+      <w:pPr>
+        <w:pStyle w:val="5"/>
+        <w:keepNext w:val="0"/>
+        <w:keepLines w:val="0"/>
+        <w:widowControl/>
+        <w:suppressLineNumbers w:val="0"/>
+        <w:shd w:val="clear" w:fill="FFFFFF"/>
+        <w:spacing w:before="450" w:beforeAutospacing="0" w:after="0" w:afterAutospacing="0" w:line="18" w:lineRule="atLeast"/>
+        <w:ind w:left="0" w:right="0" w:firstLine="0"/>
+        <w:rPr>
+          <w:rFonts w:ascii="Lucida Sans Unicode" w:hAnsi="Lucida Sans Unicode" w:eastAsia="Lucida Sans Unicode" w:cs="Lucida Sans Unicode"/>
+          <w:b/>
+          <w:i w:val="0"/>
+          <w:caps w:val="0"/>
+          <w:spacing w:val="-3"/>
+          <w:sz w:val="39"/>
+          <w:szCs w:val="39"/>
+        </w:rPr>
+      </w:pPr>
+      <w:r>
+        <w:rPr>
+          <w:rFonts w:hint="default" w:ascii="Lucida Sans Unicode" w:hAnsi="Lucida Sans Unicode" w:eastAsia="Lucida Sans Unicode" w:cs="Lucida Sans Unicode"/>
+          <w:b/>
+          <w:i w:val="0"/>
+          <w:caps w:val="0"/>
+          <w:spacing w:val="-3"/>
+          <w:sz w:val="39"/>
+          <w:szCs w:val="39"/>
+          <w:shd w:val="clear" w:fill="FFFFFF"/>
+        </w:rPr>
+        <w:t>Chaning password (or any other Model data)</w:t>
+      </w:r>
+    </w:p>
+    <w:p>
+      <w:pPr>
+        <w:pStyle w:val="8"/>
+        <w:keepNext w:val="0"/>
+        <w:keepLines w:val="0"/>
+        <w:widowControl/>
+        <w:suppressLineNumbers w:val="0"/>
+        <w:shd w:val="clear" w:fill="FFFFFF"/>
+        <w:spacing w:before="0" w:beforeAutospacing="1" w:after="0" w:afterAutospacing="1" w:line="24" w:lineRule="atLeast"/>
+        <w:ind w:left="0" w:right="0" w:firstLine="0"/>
+        <w:rPr>
+          <w:rStyle w:val="11"/>
+          <w:rFonts w:ascii="SimSun" w:hAnsi="SimSun" w:eastAsia="SimSun" w:cs="SimSun"/>
+          <w:sz w:val="24"/>
+          <w:szCs w:val="24"/>
+        </w:rPr>
+      </w:pPr>
+      <w:r>
+        <w:rPr>
+          <w:rStyle w:val="11"/>
+          <w:rFonts w:ascii="Courier New" w:hAnsi="Courier New" w:eastAsia="Courier New" w:cs="Courier New"/>
+          <w:i w:val="0"/>
+          <w:caps w:val="0"/>
+          <w:spacing w:val="-1"/>
+          <w:sz w:val="24"/>
+          <w:szCs w:val="24"/>
+          <w:bdr w:val="none" w:color="auto" w:sz="0" w:space="0"/>
+          <w:shd w:val="clear" w:fill="FFFFFF"/>
+        </w:rPr>
+        <w:t>php artisan tinker</w:t>
+      </w:r>
+    </w:p>
+    <w:p>
+      <w:pPr>
+        <w:pStyle w:val="7"/>
+        <w:keepNext w:val="0"/>
+        <w:keepLines w:val="0"/>
+        <w:widowControl/>
+        <w:suppressLineNumbers w:val="0"/>
+        <w:pBdr>
+          <w:top w:val="none" w:color="auto" w:sz="0" w:space="0"/>
+          <w:left w:val="none" w:color="auto" w:sz="0" w:space="0"/>
+          <w:bottom w:val="none" w:color="auto" w:sz="0" w:space="0"/>
+          <w:right w:val="none" w:color="auto" w:sz="0" w:space="0"/>
+        </w:pBdr>
+        <w:spacing w:before="645" w:beforeAutospacing="0" w:after="0" w:afterAutospacing="0"/>
+        <w:ind w:left="0" w:right="0" w:firstLine="0"/>
+        <w:rPr>
+          <w:rFonts w:ascii="Courier New" w:hAnsi="Courier New" w:eastAsia="Courier New" w:cs="Courier New"/>
+          <w:i w:val="0"/>
+          <w:caps w:val="0"/>
+          <w:spacing w:val="0"/>
+          <w:sz w:val="24"/>
+          <w:szCs w:val="24"/>
+        </w:rPr>
+      </w:pPr>
+      <w:r>
+        <w:rPr>
+          <w:rStyle w:val="11"/>
+          <w:rFonts w:hint="default" w:ascii="Courier New" w:hAnsi="Courier New" w:eastAsia="Courier New" w:cs="Courier New"/>
+          <w:i w:val="0"/>
+          <w:caps w:val="0"/>
+          <w:spacing w:val="0"/>
+          <w:sz w:val="21"/>
+          <w:szCs w:val="21"/>
+          <w:bdr w:val="none" w:color="auto" w:sz="0" w:space="0"/>
+        </w:rPr>
+        <w:t>$</w:t>
+      </w:r>
       <w:bookmarkStart w:id="0" w:name="_GoBack"/>
       <w:bookmarkEnd w:id="0"/>
+      <w:r>
+        <w:rPr>
+          <w:rStyle w:val="11"/>
+          <w:rFonts w:hint="default" w:ascii="Courier New" w:hAnsi="Courier New" w:eastAsia="Courier New" w:cs="Courier New"/>
+          <w:i w:val="0"/>
+          <w:caps w:val="0"/>
+          <w:spacing w:val="0"/>
+          <w:sz w:val="21"/>
+          <w:szCs w:val="21"/>
+          <w:bdr w:val="none" w:color="auto" w:sz="0" w:space="0"/>
+        </w:rPr>
+        <w:t>user = App\User::where('email', 'user@example.com')-&gt;first();</w:t>
+      </w:r>
+      <w:r>
+        <w:rPr>
+          <w:rStyle w:val="11"/>
+          <w:rFonts w:hint="default" w:ascii="Courier New" w:hAnsi="Courier New" w:eastAsia="Courier New" w:cs="Courier New"/>
+          <w:i w:val="0"/>
+          <w:caps w:val="0"/>
+          <w:spacing w:val="0"/>
+          <w:sz w:val="21"/>
+          <w:szCs w:val="21"/>
+          <w:bdr w:val="none" w:color="auto" w:sz="0" w:space="0"/>
+        </w:rPr>
+        <w:br w:type="textWrapping"/>
+      </w:r>
+      <w:r>
+        <w:rPr>
+          <w:rStyle w:val="11"/>
+          <w:rFonts w:hint="default" w:ascii="Courier New" w:hAnsi="Courier New" w:eastAsia="Courier New" w:cs="Courier New"/>
+          <w:i w:val="0"/>
+          <w:caps w:val="0"/>
+          <w:spacing w:val="0"/>
+          <w:sz w:val="21"/>
+          <w:szCs w:val="21"/>
+          <w:bdr w:val="none" w:color="auto" w:sz="0" w:space="0"/>
+        </w:rPr>
+        <w:t>$user-&gt;password = Hash::make('password');</w:t>
+      </w:r>
+      <w:r>
+        <w:rPr>
+          <w:rStyle w:val="11"/>
+          <w:rFonts w:hint="default" w:ascii="Courier New" w:hAnsi="Courier New" w:eastAsia="Courier New" w:cs="Courier New"/>
+          <w:i w:val="0"/>
+          <w:caps w:val="0"/>
+          <w:spacing w:val="0"/>
+          <w:sz w:val="21"/>
+          <w:szCs w:val="21"/>
+          <w:bdr w:val="none" w:color="auto" w:sz="0" w:space="0"/>
+        </w:rPr>
+        <w:br w:type="textWrapping"/>
+      </w:r>
+      <w:r>
+        <w:rPr>
+          <w:rStyle w:val="11"/>
+          <w:rFonts w:hint="default" w:ascii="Courier New" w:hAnsi="Courier New" w:eastAsia="Courier New" w:cs="Courier New"/>
+          <w:i w:val="0"/>
+          <w:caps w:val="0"/>
+          <w:spacing w:val="0"/>
+          <w:sz w:val="21"/>
+          <w:szCs w:val="21"/>
+          <w:bdr w:val="none" w:color="auto" w:sz="0" w:space="0"/>
+        </w:rPr>
+        <w:t>$user-&gt;save();</w:t>
+      </w:r>
+    </w:p>
+    <w:p>
+      <w:pPr>
+        <w:rPr>
+          <w:rStyle w:val="11"/>
+          <w:rFonts w:ascii="SimSun" w:hAnsi="SimSun" w:eastAsia="SimSun" w:cs="SimSun"/>
+          <w:sz w:val="24"/>
+          <w:szCs w:val="24"/>
+          <w:lang w:val="en-IN"/>
+        </w:rPr>
+      </w:pPr>
     </w:p>
     <w:sectPr>
       <w:pgSz w:w="11906" w:h="16838"/>
@@ -2147,7 +3409,7 @@
     <w:lsdException w:qFormat="1" w:unhideWhenUsed="0" w:uiPriority="10" w:semiHidden="0" w:name="Title"/>
     <w:lsdException w:unhideWhenUsed="0" w:uiPriority="0" w:semiHidden="0" w:name="Closing"/>
     <w:lsdException w:unhideWhenUsed="0" w:uiPriority="0" w:semiHidden="0" w:name="Signature"/>
-    <w:lsdException w:unhideWhenUsed="0" w:uiPriority="0" w:name="Default Paragraph Font"/>
+    <w:lsdException w:qFormat="1" w:unhideWhenUsed="0" w:uiPriority="0" w:name="Default Paragraph Font"/>
     <w:lsdException w:unhideWhenUsed="0" w:uiPriority="0" w:semiHidden="0" w:name="Body Text"/>
     <w:lsdException w:unhideWhenUsed="0" w:uiPriority="0" w:semiHidden="0" w:name="Body Text Indent"/>
     <w:lsdException w:unhideWhenUsed="0" w:uiPriority="0" w:semiHidden="0" w:name="List Continue"/>
@@ -2450,6 +3712,7 @@
   <w:style w:type="character" w:default="1" w:styleId="10">
     <w:name w:val="Default Paragraph Font"/>
     <w:semiHidden/>
+    <w:qFormat/>
     <w:uiPriority w:val="0"/>
   </w:style>
   <w:style w:type="table" w:default="1" w:styleId="14">

</xml_diff>